<commit_message>
Adicionando solução do exercício 3-faturamento
</commit_message>
<xml_diff>
--- a/Respostas_processo_seletivo_target_2025-Victor_Borghi_Gimenez.docx
+++ b/Respostas_processo_seletivo_target_2025-Victor_Borghi_Gimenez.docx
@@ -237,33 +237,25 @@
         <w:jc w:val="both"/>
         <w:rPr>
           <w:rFonts w:ascii="Courier New" w:hAnsi="Courier New"/>
-          <w:b/>
+          <w:b w:val="false"/>
           <w:b/>
           <w:bCs/>
-          <w:i w:val="false"/>
-          <w:caps w:val="false"/>
-          <w:smallCaps w:val="false"/>
-          <w:color w:val="000000"/>
-          <w:spacing w:val="0"/>
-          <w:sz w:val="21"/>
-          <w:highlight w:val="none"/>
-          <w:shd w:fill="auto" w:val="clear"/>
-        </w:rPr>
-      </w:pPr>
-      <w:r>
-        <w:rPr>
-          <w:rFonts w:ascii="Courier New" w:hAnsi="Courier New"/>
-          <w:b/>
+          <w:color w:val="000000"/>
+          <w:sz w:val="21"/>
+          <w:highlight w:val="none"/>
+          <w:shd w:fill="auto" w:val="clear"/>
+        </w:rPr>
+      </w:pPr>
+      <w:r>
+        <w:rPr>
+          <w:rFonts w:ascii="Courier New" w:hAnsi="Courier New"/>
+          <w:b w:val="false"/>
           <w:bCs/>
-          <w:i w:val="false"/>
-          <w:caps w:val="false"/>
-          <w:smallCaps w:val="false"/>
-          <w:color w:val="000000"/>
-          <w:spacing w:val="0"/>
-          <w:sz w:val="21"/>
-          <w:shd w:fill="auto" w:val="clear"/>
-        </w:rPr>
-        <w:t>def fib(n,num): # write Fibonacci series less than n</w:t>
+          <w:color w:val="000000"/>
+          <w:sz w:val="21"/>
+          <w:shd w:fill="auto" w:val="clear"/>
+        </w:rPr>
+        <w:t>def fib(n,num):</w:t>
       </w:r>
     </w:p>
     <w:p>
@@ -274,36 +266,23 @@
         <w:jc w:val="left"/>
         <w:rPr>
           <w:rFonts w:ascii="Courier New" w:hAnsi="Courier New"/>
-          <w:b/>
-          <w:b/>
-          <w:bCs/>
-          <w:color w:val="000000"/>
-          <w:sz w:val="21"/>
-          <w:highlight w:val="none"/>
-          <w:shd w:fill="auto" w:val="clear"/>
-        </w:rPr>
-      </w:pPr>
-      <w:r>
-        <w:rPr>
-          <w:rFonts w:ascii="Courier New" w:hAnsi="Courier New"/>
-          <w:b/>
-          <w:bCs/>
-          <w:color w:val="000000"/>
-          <w:sz w:val="21"/>
-          <w:shd w:fill="auto" w:val="clear"/>
-        </w:rPr>
-        <w:t xml:space="preserve">    </w:t>
-      </w:r>
-      <w:r>
-        <w:rPr>
-          <w:rFonts w:ascii="Courier New" w:hAnsi="Courier New"/>
-          <w:b/>
-          <w:bCs/>
-          <w:color w:val="000000"/>
-          <w:sz w:val="21"/>
-          <w:shd w:fill="auto" w:val="clear"/>
-        </w:rPr>
-        <w:t>"""Print a Fibonacci series less than n."""</w:t>
+          <w:b w:val="false"/>
+          <w:color w:val="000000"/>
+          <w:sz w:val="21"/>
+          <w:highlight w:val="none"/>
+          <w:shd w:fill="auto" w:val="clear"/>
+        </w:rPr>
+      </w:pPr>
+      <w:r>
+        <w:rPr>
+          <w:rFonts w:ascii="Courier New" w:hAnsi="Courier New"/>
+          <w:b w:val="false"/>
+          <w:color w:val="000000"/>
+          <w:sz w:val="21"/>
+          <w:shd w:fill="auto" w:val="clear"/>
+        </w:rPr>
+        <w:tab/>
+        <w:t>vetor_fibo=[]</w:t>
       </w:r>
     </w:p>
     <w:p>
@@ -314,35 +293,22 @@
         <w:jc w:val="left"/>
         <w:rPr>
           <w:rFonts w:ascii="Courier New" w:hAnsi="Courier New"/>
-          <w:b/>
-          <w:b/>
-          <w:bCs/>
-          <w:color w:val="000000"/>
-          <w:sz w:val="21"/>
-          <w:highlight w:val="none"/>
-          <w:shd w:fill="auto" w:val="clear"/>
-        </w:rPr>
-      </w:pPr>
-      <w:r>
-        <w:rPr>
-          <w:rFonts w:ascii="Courier New" w:hAnsi="Courier New"/>
-          <w:b/>
-          <w:bCs/>
-          <w:color w:val="000000"/>
-          <w:sz w:val="21"/>
-          <w:shd w:fill="auto" w:val="clear"/>
-        </w:rPr>
-        <w:t xml:space="preserve">    </w:t>
-      </w:r>
-      <w:r>
-        <w:rPr>
-          <w:rFonts w:ascii="Courier New" w:hAnsi="Courier New"/>
-          <w:b/>
-          <w:bCs/>
-          <w:color w:val="000000"/>
-          <w:sz w:val="21"/>
-          <w:shd w:fill="auto" w:val="clear"/>
-        </w:rPr>
+          <w:b w:val="false"/>
+          <w:color w:val="000000"/>
+          <w:sz w:val="21"/>
+          <w:highlight w:val="none"/>
+          <w:shd w:fill="auto" w:val="clear"/>
+        </w:rPr>
+      </w:pPr>
+      <w:r>
+        <w:rPr>
+          <w:rFonts w:ascii="Courier New" w:hAnsi="Courier New"/>
+          <w:b w:val="false"/>
+          <w:color w:val="000000"/>
+          <w:sz w:val="21"/>
+          <w:shd w:fill="auto" w:val="clear"/>
+        </w:rPr>
+        <w:tab/>
         <w:t>a, b = 0, 1</w:t>
       </w:r>
     </w:p>
@@ -354,35 +320,22 @@
         <w:jc w:val="left"/>
         <w:rPr>
           <w:rFonts w:ascii="Courier New" w:hAnsi="Courier New"/>
-          <w:b/>
-          <w:b/>
-          <w:bCs/>
-          <w:color w:val="000000"/>
-          <w:sz w:val="21"/>
-          <w:highlight w:val="none"/>
-          <w:shd w:fill="auto" w:val="clear"/>
-        </w:rPr>
-      </w:pPr>
-      <w:r>
-        <w:rPr>
-          <w:rFonts w:ascii="Courier New" w:hAnsi="Courier New"/>
-          <w:b/>
-          <w:bCs/>
-          <w:color w:val="000000"/>
-          <w:sz w:val="21"/>
-          <w:shd w:fill="auto" w:val="clear"/>
-        </w:rPr>
-        <w:t xml:space="preserve">    </w:t>
-      </w:r>
-      <w:r>
-        <w:rPr>
-          <w:rFonts w:ascii="Courier New" w:hAnsi="Courier New"/>
-          <w:b/>
-          <w:bCs/>
-          <w:color w:val="000000"/>
-          <w:sz w:val="21"/>
-          <w:shd w:fill="auto" w:val="clear"/>
-        </w:rPr>
+          <w:b w:val="false"/>
+          <w:color w:val="000000"/>
+          <w:sz w:val="21"/>
+          <w:highlight w:val="none"/>
+          <w:shd w:fill="auto" w:val="clear"/>
+        </w:rPr>
+      </w:pPr>
+      <w:r>
+        <w:rPr>
+          <w:rFonts w:ascii="Courier New" w:hAnsi="Courier New"/>
+          <w:b w:val="false"/>
+          <w:color w:val="000000"/>
+          <w:sz w:val="21"/>
+          <w:shd w:fill="auto" w:val="clear"/>
+        </w:rPr>
+        <w:tab/>
         <w:t>while a &lt; n:</w:t>
       </w:r>
     </w:p>
@@ -394,35 +347,23 @@
         <w:jc w:val="left"/>
         <w:rPr>
           <w:rFonts w:ascii="Courier New" w:hAnsi="Courier New"/>
-          <w:b/>
-          <w:b/>
-          <w:bCs/>
-          <w:color w:val="000000"/>
-          <w:sz w:val="21"/>
-          <w:highlight w:val="none"/>
-          <w:shd w:fill="auto" w:val="clear"/>
-        </w:rPr>
-      </w:pPr>
-      <w:r>
-        <w:rPr>
-          <w:rFonts w:ascii="Courier New" w:hAnsi="Courier New"/>
-          <w:b/>
-          <w:bCs/>
-          <w:color w:val="000000"/>
-          <w:sz w:val="21"/>
-          <w:shd w:fill="auto" w:val="clear"/>
-        </w:rPr>
-        <w:t xml:space="preserve">        </w:t>
-      </w:r>
-      <w:r>
-        <w:rPr>
-          <w:rFonts w:ascii="Courier New" w:hAnsi="Courier New"/>
-          <w:b/>
-          <w:bCs/>
-          <w:color w:val="000000"/>
-          <w:sz w:val="21"/>
-          <w:shd w:fill="auto" w:val="clear"/>
-        </w:rPr>
+          <w:b w:val="false"/>
+          <w:color w:val="000000"/>
+          <w:sz w:val="21"/>
+          <w:highlight w:val="none"/>
+          <w:shd w:fill="auto" w:val="clear"/>
+        </w:rPr>
+      </w:pPr>
+      <w:r>
+        <w:rPr>
+          <w:rFonts w:ascii="Courier New" w:hAnsi="Courier New"/>
+          <w:b w:val="false"/>
+          <w:color w:val="000000"/>
+          <w:sz w:val="21"/>
+          <w:shd w:fill="auto" w:val="clear"/>
+        </w:rPr>
+        <w:tab/>
+        <w:tab/>
         <w:t>a, b = b, a+b</w:t>
       </w:r>
     </w:p>
@@ -434,36 +375,24 @@
         <w:jc w:val="left"/>
         <w:rPr>
           <w:rFonts w:ascii="Courier New" w:hAnsi="Courier New"/>
-          <w:b/>
-          <w:b/>
-          <w:bCs/>
-          <w:color w:val="000000"/>
-          <w:sz w:val="21"/>
-          <w:highlight w:val="none"/>
-          <w:shd w:fill="auto" w:val="clear"/>
-        </w:rPr>
-      </w:pPr>
-      <w:r>
-        <w:rPr>
-          <w:rFonts w:ascii="Courier New" w:hAnsi="Courier New"/>
-          <w:b/>
-          <w:bCs/>
-          <w:color w:val="000000"/>
-          <w:sz w:val="21"/>
-          <w:shd w:fill="auto" w:val="clear"/>
-        </w:rPr>
-        <w:t xml:space="preserve">        </w:t>
-      </w:r>
-      <w:r>
-        <w:rPr>
-          <w:rFonts w:ascii="Courier New" w:hAnsi="Courier New"/>
-          <w:b/>
-          <w:bCs/>
-          <w:color w:val="000000"/>
-          <w:sz w:val="21"/>
-          <w:shd w:fill="auto" w:val="clear"/>
-        </w:rPr>
-        <w:t>if(num == a):</w:t>
+          <w:b w:val="false"/>
+          <w:color w:val="000000"/>
+          <w:sz w:val="21"/>
+          <w:highlight w:val="none"/>
+          <w:shd w:fill="auto" w:val="clear"/>
+        </w:rPr>
+      </w:pPr>
+      <w:r>
+        <w:rPr>
+          <w:rFonts w:ascii="Courier New" w:hAnsi="Courier New"/>
+          <w:b w:val="false"/>
+          <w:color w:val="000000"/>
+          <w:sz w:val="21"/>
+          <w:shd w:fill="auto" w:val="clear"/>
+        </w:rPr>
+        <w:tab/>
+        <w:tab/>
+        <w:t>vetor_fibo.append(a)</w:t>
       </w:r>
     </w:p>
     <w:p>
@@ -474,36 +403,24 @@
         <w:jc w:val="left"/>
         <w:rPr>
           <w:rFonts w:ascii="Courier New" w:hAnsi="Courier New"/>
-          <w:b/>
-          <w:b/>
-          <w:bCs/>
-          <w:color w:val="000000"/>
-          <w:sz w:val="21"/>
-          <w:highlight w:val="none"/>
-          <w:shd w:fill="auto" w:val="clear"/>
-        </w:rPr>
-      </w:pPr>
-      <w:r>
-        <w:rPr>
-          <w:rFonts w:ascii="Courier New" w:hAnsi="Courier New"/>
-          <w:b/>
-          <w:bCs/>
-          <w:color w:val="000000"/>
-          <w:sz w:val="21"/>
-          <w:shd w:fill="auto" w:val="clear"/>
-        </w:rPr>
-        <w:t xml:space="preserve">            </w:t>
-      </w:r>
-      <w:r>
-        <w:rPr>
-          <w:rFonts w:ascii="Courier New" w:hAnsi="Courier New"/>
-          <w:b/>
-          <w:bCs/>
-          <w:color w:val="000000"/>
-          <w:sz w:val="21"/>
-          <w:shd w:fill="auto" w:val="clear"/>
-        </w:rPr>
-        <w:t>print("Esse número está na sequẽncia")</w:t>
+          <w:b w:val="false"/>
+          <w:color w:val="000000"/>
+          <w:sz w:val="21"/>
+          <w:highlight w:val="none"/>
+          <w:shd w:fill="auto" w:val="clear"/>
+        </w:rPr>
+      </w:pPr>
+      <w:r>
+        <w:rPr>
+          <w:rFonts w:ascii="Courier New" w:hAnsi="Courier New"/>
+          <w:b w:val="false"/>
+          <w:color w:val="000000"/>
+          <w:sz w:val="21"/>
+          <w:shd w:fill="auto" w:val="clear"/>
+        </w:rPr>
+        <w:tab/>
+        <w:tab/>
+        <w:t>if(num == a):</w:t>
       </w:r>
     </w:p>
     <w:p>
@@ -514,22 +431,25 @@
         <w:jc w:val="left"/>
         <w:rPr>
           <w:rFonts w:ascii="Courier New" w:hAnsi="Courier New"/>
-          <w:b/>
-          <w:b/>
-          <w:bCs/>
-          <w:color w:val="000000"/>
-          <w:highlight w:val="none"/>
-          <w:shd w:fill="auto" w:val="clear"/>
-        </w:rPr>
-      </w:pPr>
-      <w:r>
-        <w:rPr>
-          <w:rFonts w:ascii="Courier New" w:hAnsi="Courier New"/>
-          <w:b/>
-          <w:bCs/>
-          <w:color w:val="000000"/>
-          <w:shd w:fill="auto" w:val="clear"/>
-        </w:rPr>
+          <w:b w:val="false"/>
+          <w:color w:val="000000"/>
+          <w:sz w:val="21"/>
+          <w:highlight w:val="none"/>
+          <w:shd w:fill="auto" w:val="clear"/>
+        </w:rPr>
+      </w:pPr>
+      <w:r>
+        <w:rPr>
+          <w:rFonts w:ascii="Courier New" w:hAnsi="Courier New"/>
+          <w:b w:val="false"/>
+          <w:color w:val="000000"/>
+          <w:sz w:val="21"/>
+          <w:shd w:fill="auto" w:val="clear"/>
+        </w:rPr>
+        <w:tab/>
+        <w:tab/>
+        <w:tab/>
+        <w:t>print(f"O número {num} está na sequẽncia de fibonacci")</w:t>
       </w:r>
     </w:p>
     <w:p>
@@ -540,25 +460,23 @@
         <w:jc w:val="left"/>
         <w:rPr>
           <w:rFonts w:ascii="Courier New" w:hAnsi="Courier New"/>
-          <w:b/>
-          <w:b/>
-          <w:bCs/>
-          <w:color w:val="000000"/>
-          <w:sz w:val="21"/>
-          <w:highlight w:val="none"/>
-          <w:shd w:fill="auto" w:val="clear"/>
-        </w:rPr>
-      </w:pPr>
-      <w:r>
-        <w:rPr>
-          <w:rFonts w:ascii="Courier New" w:hAnsi="Courier New"/>
-          <w:b/>
-          <w:bCs/>
-          <w:color w:val="000000"/>
-          <w:sz w:val="21"/>
-          <w:shd w:fill="auto" w:val="clear"/>
-        </w:rPr>
-        <w:t>num = int(input("Informe um número que deseja saber se está ou não na sequência de fibonacci\n=&gt;"))</w:t>
+          <w:b w:val="false"/>
+          <w:color w:val="000000"/>
+          <w:sz w:val="21"/>
+          <w:highlight w:val="none"/>
+          <w:shd w:fill="auto" w:val="clear"/>
+        </w:rPr>
+      </w:pPr>
+      <w:r>
+        <w:rPr>
+          <w:rFonts w:ascii="Courier New" w:hAnsi="Courier New"/>
+          <w:b w:val="false"/>
+          <w:color w:val="000000"/>
+          <w:sz w:val="21"/>
+          <w:shd w:fill="auto" w:val="clear"/>
+        </w:rPr>
+        <w:tab/>
+        <w:t>return vetor_fibo</w:t>
       </w:r>
     </w:p>
     <w:p>
@@ -569,19 +487,14 @@
         <w:jc w:val="left"/>
         <w:rPr>
           <w:rFonts w:ascii="Courier New" w:hAnsi="Courier New"/>
-          <w:b/>
-          <w:b/>
-          <w:bCs/>
-          <w:color w:val="000000"/>
-          <w:highlight w:val="none"/>
-          <w:shd w:fill="auto" w:val="clear"/>
-        </w:rPr>
-      </w:pPr>
-      <w:r>
-        <w:rPr>
-          <w:rFonts w:ascii="Courier New" w:hAnsi="Courier New"/>
-          <w:b/>
-          <w:bCs/>
+          <w:color w:val="000000"/>
+          <w:highlight w:val="none"/>
+          <w:shd w:fill="auto" w:val="clear"/>
+        </w:rPr>
+      </w:pPr>
+      <w:r>
+        <w:rPr>
+          <w:rFonts w:ascii="Courier New" w:hAnsi="Courier New"/>
           <w:color w:val="000000"/>
           <w:shd w:fill="auto" w:val="clear"/>
         </w:rPr>
@@ -595,6 +508,85 @@
         <w:jc w:val="left"/>
         <w:rPr>
           <w:rFonts w:ascii="Courier New" w:hAnsi="Courier New"/>
+          <w:b w:val="false"/>
+          <w:color w:val="000000"/>
+          <w:sz w:val="21"/>
+          <w:highlight w:val="none"/>
+          <w:shd w:fill="auto" w:val="clear"/>
+        </w:rPr>
+      </w:pPr>
+      <w:r>
+        <w:rPr>
+          <w:rFonts w:ascii="Courier New" w:hAnsi="Courier New"/>
+          <w:b w:val="false"/>
+          <w:color w:val="000000"/>
+          <w:sz w:val="21"/>
+          <w:shd w:fill="auto" w:val="clear"/>
+        </w:rPr>
+        <w:t>num_input = int(input("Informe um número que deseja saber se está ou não na sequência de fibonacci\n=&gt;"))</w:t>
+      </w:r>
+    </w:p>
+    <w:p>
+      <w:pPr>
+        <w:pStyle w:val="Normal"/>
+        <w:bidi w:val="0"/>
+        <w:spacing w:lineRule="atLeast" w:line="285"/>
+        <w:jc w:val="left"/>
+        <w:rPr>
+          <w:rFonts w:ascii="Courier New" w:hAnsi="Courier New"/>
+          <w:b w:val="false"/>
+          <w:color w:val="000000"/>
+          <w:sz w:val="21"/>
+          <w:highlight w:val="none"/>
+          <w:shd w:fill="auto" w:val="clear"/>
+        </w:rPr>
+      </w:pPr>
+      <w:r>
+        <w:rPr>
+          <w:rFonts w:ascii="Courier New" w:hAnsi="Courier New"/>
+          <w:b w:val="false"/>
+          <w:color w:val="000000"/>
+          <w:sz w:val="21"/>
+          <w:shd w:fill="auto" w:val="clear"/>
+        </w:rPr>
+        <w:t>limite = int(input("Informe um número até onde deseja imprimir a sequência de fibonacci\n=&gt;"))</w:t>
+      </w:r>
+    </w:p>
+    <w:p>
+      <w:pPr>
+        <w:pStyle w:val="Normal"/>
+        <w:bidi w:val="0"/>
+        <w:spacing w:lineRule="atLeast" w:line="285"/>
+        <w:jc w:val="left"/>
+        <w:rPr>
+          <w:rFonts w:ascii="Courier New" w:hAnsi="Courier New"/>
+          <w:b w:val="false"/>
+          <w:color w:val="000000"/>
+          <w:sz w:val="21"/>
+          <w:highlight w:val="none"/>
+          <w:shd w:fill="auto" w:val="clear"/>
+        </w:rPr>
+      </w:pPr>
+      <w:r>
+        <w:rPr>
+          <w:rFonts w:ascii="Courier New" w:hAnsi="Courier New"/>
+          <w:b w:val="false"/>
+          <w:color w:val="000000"/>
+          <w:sz w:val="21"/>
+          <w:shd w:fill="auto" w:val="clear"/>
+        </w:rPr>
+        <w:t>print(fib(limite,num_input))</w:t>
+      </w:r>
+    </w:p>
+    <w:p>
+      <w:pPr>
+        <w:pStyle w:val="Normal"/>
+        <w:widowControl/>
+        <w:bidi w:val="0"/>
+        <w:ind w:left="0" w:right="0" w:hanging="0"/>
+        <w:jc w:val="both"/>
+        <w:rPr>
+          <w:rFonts w:ascii="Courier New" w:hAnsi="Courier New"/>
           <w:b/>
           <w:b/>
           <w:bCs/>
@@ -613,7 +605,6 @@
           <w:sz w:val="21"/>
           <w:shd w:fill="auto" w:val="clear"/>
         </w:rPr>
-        <w:t>print(fib(100000,num))</w:t>
       </w:r>
     </w:p>
     <w:p>

</xml_diff>